<commit_message>
Sprint2 SDS file updated
</commit_message>
<xml_diff>
--- a/Sprint2 Documents/20170022-BasmaMoukhtar-Sprint2-SDS Document.docx
+++ b/Sprint2 Documents/20170022-BasmaMoukhtar-Sprint2-SDS Document.docx
@@ -1,6 +1,6 @@
 
 <file path=word/document.xml><?xml version="1.0" encoding="utf-8"?>
-<w:document xmlns:wpc="http://schemas.microsoft.com/office/word/2010/wordprocessingCanvas" xmlns:cx="http://schemas.microsoft.com/office/drawing/2014/chartex" xmlns:cx1="http://schemas.microsoft.com/office/drawing/2015/9/8/chartex" xmlns:mc="http://schemas.openxmlformats.org/markup-compatibility/2006" xmlns:o="urn:schemas-microsoft-com:office:office" xmlns:r="http://schemas.openxmlformats.org/officeDocument/2006/relationships" xmlns:m="http://schemas.openxmlformats.org/officeDocument/2006/math" xmlns:v="urn:schemas-microsoft-com:vml" xmlns:wp14="http://schemas.microsoft.com/office/word/2010/wordprocessingDrawing" xmlns:wp="http://schemas.openxmlformats.org/drawingml/2006/wordprocessingDrawing" xmlns:w10="urn:schemas-microsoft-com:office:word" xmlns:w="http://schemas.openxmlformats.org/wordprocessingml/2006/main" xmlns:w14="http://schemas.microsoft.com/office/word/2010/wordml" xmlns:w15="http://schemas.microsoft.com/office/word/2012/wordml" xmlns:w16se="http://schemas.microsoft.com/office/word/2015/wordml/symex" xmlns:wpg="http://schemas.microsoft.com/office/word/2010/wordprocessingGroup" xmlns:wpi="http://schemas.microsoft.com/office/word/2010/wordprocessingInk" xmlns:wne="http://schemas.microsoft.com/office/word/2006/wordml" xmlns:wps="http://schemas.microsoft.com/office/word/2010/wordprocessingShape" mc:Ignorable="w14 w15 w16se wp14">
+<w:document xmlns:wpc="http://schemas.microsoft.com/office/word/2010/wordprocessingCanvas" xmlns:mc="http://schemas.openxmlformats.org/markup-compatibility/2006" xmlns:o="urn:schemas-microsoft-com:office:office" xmlns:r="http://schemas.openxmlformats.org/officeDocument/2006/relationships" xmlns:m="http://schemas.openxmlformats.org/officeDocument/2006/math" xmlns:v="urn:schemas-microsoft-com:vml" xmlns:wp14="http://schemas.microsoft.com/office/word/2010/wordprocessingDrawing" xmlns:wp="http://schemas.openxmlformats.org/drawingml/2006/wordprocessingDrawing" xmlns:w10="urn:schemas-microsoft-com:office:word" xmlns:w="http://schemas.openxmlformats.org/wordprocessingml/2006/main" xmlns:w14="http://schemas.microsoft.com/office/word/2010/wordml" xmlns:w15="http://schemas.microsoft.com/office/word/2012/wordml" xmlns:wpg="http://schemas.microsoft.com/office/word/2010/wordprocessingGroup" xmlns:wpi="http://schemas.microsoft.com/office/word/2010/wordprocessingInk" xmlns:wne="http://schemas.microsoft.com/office/word/2006/wordml" xmlns:wps="http://schemas.microsoft.com/office/word/2010/wordprocessingShape" mc:Ignorable="w14 w15 wp14">
   <w:body>
     <w:p>
       <w:pPr>
@@ -660,8 +660,6 @@
         </w:rPr>
         <w:t>Basma Moukhtar</w:t>
       </w:r>
-      <w:bookmarkStart w:id="0" w:name="_GoBack"/>
-      <w:bookmarkEnd w:id="0"/>
     </w:p>
     <w:sdt>
       <w:sdtPr>
@@ -879,8 +877,8 @@
         </w:p>
       </w:sdtContent>
     </w:sdt>
-    <w:bookmarkStart w:id="1" w:name="_Toc507236835" w:displacedByCustomXml="prev"/>
-    <w:bookmarkEnd w:id="1"/>
+    <w:bookmarkStart w:id="0" w:name="_Toc507236835" w:displacedByCustomXml="prev"/>
+    <w:bookmarkEnd w:id="0"/>
     <w:p>
       <w:pPr>
         <w:pStyle w:val="Heading1"/>
@@ -931,7 +929,7 @@
             <v:path o:extrusionok="f" gradientshapeok="t" o:connecttype="rect"/>
             <o:lock v:ext="edit" aspectratio="t"/>
           </v:shapetype>
-          <v:shape id="_x0000_i1025" type="#_x0000_t75" style="width:482.15pt;height:268.7pt">
+          <v:shape id="_x0000_i1025" type="#_x0000_t75" style="width:482.25pt;height:268.5pt">
             <v:imagedata r:id="rId10" o:title="Online Store Platform API"/>
           </v:shape>
         </w:pict>
@@ -941,9 +939,9 @@
       <w:pPr>
         <w:pStyle w:val="Heading1"/>
       </w:pPr>
-      <w:bookmarkStart w:id="2" w:name="_Toc507236836"/>
-      <w:bookmarkStart w:id="3" w:name="_Toc413612095"/>
-      <w:bookmarkStart w:id="4" w:name="_Toc414459281"/>
+      <w:bookmarkStart w:id="1" w:name="_Toc507236836"/>
+      <w:bookmarkStart w:id="2" w:name="_Toc413612095"/>
+      <w:bookmarkStart w:id="3" w:name="_Toc414459281"/>
     </w:p>
     <w:p>
       <w:pPr>
@@ -972,11 +970,19 @@
       <w:r>
         <w:t>Sequence diagram design</w:t>
       </w:r>
-      <w:bookmarkEnd w:id="2"/>
+      <w:bookmarkEnd w:id="1"/>
     </w:p>
     <w:p/>
     <w:p/>
-    <w:p/>
+    <w:p>
+      <w:bookmarkStart w:id="4" w:name="_GoBack"/>
+      <w:bookmarkEnd w:id="4"/>
+    </w:p>
+    <w:p>
+      <w:r>
+        <w:t>1-Register</w:t>
+      </w:r>
+    </w:p>
     <w:p>
       <w:pPr>
         <w:rPr>
@@ -985,15 +991,18 @@
           <w:color w:val="C00000"/>
         </w:rPr>
       </w:pPr>
-    </w:p>
-    <w:p>
-      <w:pPr>
+      <w:r>
         <w:rPr>
           <w:b/>
           <w:bCs/>
           <w:color w:val="C00000"/>
         </w:rPr>
-      </w:pPr>
+        <w:pict w14:anchorId="1F3E633E">
+          <v:shape id="_x0000_i1026" type="#_x0000_t75" style="width:482.25pt;height:209.25pt">
+            <v:imagedata r:id="rId11" o:title="1"/>
+          </v:shape>
+        </w:pict>
+      </w:r>
     </w:p>
     <w:p>
       <w:pPr>
@@ -1012,6 +1021,122 @@
           <w:color w:val="C00000"/>
         </w:rPr>
       </w:pPr>
+    </w:p>
+    <w:p>
+      <w:pPr>
+        <w:rPr>
+          <w:b/>
+          <w:bCs/>
+          <w:color w:val="C00000"/>
+        </w:rPr>
+      </w:pPr>
+    </w:p>
+    <w:p>
+      <w:pPr>
+        <w:rPr>
+          <w:b/>
+          <w:bCs/>
+          <w:color w:val="C00000"/>
+        </w:rPr>
+      </w:pPr>
+    </w:p>
+    <w:p>
+      <w:pPr>
+        <w:rPr>
+          <w:b/>
+          <w:bCs/>
+          <w:color w:val="C00000"/>
+        </w:rPr>
+      </w:pPr>
+    </w:p>
+    <w:p>
+      <w:pPr>
+        <w:rPr>
+          <w:b/>
+          <w:bCs/>
+          <w:color w:val="C00000"/>
+        </w:rPr>
+      </w:pPr>
+    </w:p>
+    <w:p>
+      <w:pPr>
+        <w:rPr>
+          <w:b/>
+          <w:bCs/>
+          <w:color w:val="C00000"/>
+        </w:rPr>
+      </w:pPr>
+    </w:p>
+    <w:p>
+      <w:pPr>
+        <w:rPr>
+          <w:b/>
+          <w:bCs/>
+          <w:color w:val="C00000"/>
+        </w:rPr>
+      </w:pPr>
+    </w:p>
+    <w:p>
+      <w:pPr>
+        <w:rPr>
+          <w:b/>
+          <w:bCs/>
+          <w:color w:val="C00000"/>
+        </w:rPr>
+      </w:pPr>
+    </w:p>
+    <w:p>
+      <w:r>
+        <w:t>2</w:t>
+      </w:r>
+      <w:r>
+        <w:t>-</w:t>
+      </w:r>
+      <w:r>
+        <w:t>Login</w:t>
+      </w:r>
+    </w:p>
+    <w:p>
+      <w:pPr>
+        <w:rPr>
+          <w:b/>
+          <w:bCs/>
+          <w:color w:val="C00000"/>
+        </w:rPr>
+      </w:pPr>
+      <w:r>
+        <w:rPr>
+          <w:b/>
+          <w:bCs/>
+          <w:color w:val="C00000"/>
+        </w:rPr>
+        <w:pict w14:anchorId="19A983C2">
+          <v:shape id="_x0000_i1027" type="#_x0000_t75" style="width:482.25pt;height:200.25pt">
+            <v:imagedata r:id="rId12" o:title="3"/>
+          </v:shape>
+        </w:pict>
+      </w:r>
+    </w:p>
+    <w:p>
+      <w:r>
+        <w:t>3-getAllUsers</w:t>
+      </w:r>
+    </w:p>
+    <w:p>
+      <w:pPr>
+        <w:rPr>
+          <w:b/>
+          <w:bCs/>
+          <w:color w:val="C00000"/>
+        </w:rPr>
+      </w:pPr>
+      <w:r>
+        <w:pict w14:anchorId="493D3AAB">
+          <v:shape id="_x0000_i1028" type="#_x0000_t75" style="width:482.25pt;height:247.5pt">
+            <v:imagedata r:id="rId13" o:title="2"/>
+          </v:shape>
+        </w:pict>
+      </w:r>
     </w:p>
     <w:p>
       <w:pPr>
@@ -1129,10 +1254,9 @@
         <w:pStyle w:val="Heading1"/>
       </w:pPr>
       <w:bookmarkStart w:id="5" w:name="_Toc507236837"/>
+      <w:bookmarkEnd w:id="2"/>
       <w:bookmarkEnd w:id="3"/>
-      <w:bookmarkEnd w:id="4"/>
       <w:r>
-        <w:lastRenderedPageBreak/>
         <w:t>GitHub</w:t>
       </w:r>
       <w:r>
@@ -1157,8 +1281,8 @@
       </w:r>
     </w:p>
     <w:sectPr>
-      <w:headerReference w:type="default" r:id="rId11"/>
-      <w:footerReference w:type="default" r:id="rId12"/>
+      <w:headerReference w:type="default" r:id="rId14"/>
+      <w:footerReference w:type="default" r:id="rId15"/>
       <w:pgSz w:w="12240" w:h="15840"/>
       <w:pgMar w:top="1152" w:right="1296" w:bottom="1008" w:left="1296" w:header="720" w:footer="720" w:gutter="0"/>
       <w:cols w:space="720"/>
@@ -1170,7 +1294,7 @@
 </file>
 
 <file path=word/endnotes.xml><?xml version="1.0" encoding="utf-8"?>
-<w:endnotes xmlns:wpc="http://schemas.microsoft.com/office/word/2010/wordprocessingCanvas" xmlns:cx="http://schemas.microsoft.com/office/drawing/2014/chartex" xmlns:cx1="http://schemas.microsoft.com/office/drawing/2015/9/8/chartex" xmlns:mc="http://schemas.openxmlformats.org/markup-compatibility/2006" xmlns:o="urn:schemas-microsoft-com:office:office" xmlns:r="http://schemas.openxmlformats.org/officeDocument/2006/relationships" xmlns:m="http://schemas.openxmlformats.org/officeDocument/2006/math" xmlns:v="urn:schemas-microsoft-com:vml" xmlns:wp14="http://schemas.microsoft.com/office/word/2010/wordprocessingDrawing" xmlns:wp="http://schemas.openxmlformats.org/drawingml/2006/wordprocessingDrawing" xmlns:w10="urn:schemas-microsoft-com:office:word" xmlns:w="http://schemas.openxmlformats.org/wordprocessingml/2006/main" xmlns:w14="http://schemas.microsoft.com/office/word/2010/wordml" xmlns:w15="http://schemas.microsoft.com/office/word/2012/wordml" xmlns:w16se="http://schemas.microsoft.com/office/word/2015/wordml/symex" xmlns:wpg="http://schemas.microsoft.com/office/word/2010/wordprocessingGroup" xmlns:wpi="http://schemas.microsoft.com/office/word/2010/wordprocessingInk" xmlns:wne="http://schemas.microsoft.com/office/word/2006/wordml" xmlns:wps="http://schemas.microsoft.com/office/word/2010/wordprocessingShape" mc:Ignorable="w14 w15 w16se wp14">
+<w:endnotes xmlns:wpc="http://schemas.microsoft.com/office/word/2010/wordprocessingCanvas" xmlns:mc="http://schemas.openxmlformats.org/markup-compatibility/2006" xmlns:o="urn:schemas-microsoft-com:office:office" xmlns:r="http://schemas.openxmlformats.org/officeDocument/2006/relationships" xmlns:m="http://schemas.openxmlformats.org/officeDocument/2006/math" xmlns:v="urn:schemas-microsoft-com:vml" xmlns:wp14="http://schemas.microsoft.com/office/word/2010/wordprocessingDrawing" xmlns:wp="http://schemas.openxmlformats.org/drawingml/2006/wordprocessingDrawing" xmlns:w10="urn:schemas-microsoft-com:office:word" xmlns:w="http://schemas.openxmlformats.org/wordprocessingml/2006/main" xmlns:w14="http://schemas.microsoft.com/office/word/2010/wordml" xmlns:w15="http://schemas.microsoft.com/office/word/2012/wordml" xmlns:wpg="http://schemas.microsoft.com/office/word/2010/wordprocessingGroup" xmlns:wpi="http://schemas.microsoft.com/office/word/2010/wordprocessingInk" xmlns:wne="http://schemas.microsoft.com/office/word/2006/wordml" xmlns:wps="http://schemas.microsoft.com/office/word/2010/wordprocessingShape" mc:Ignorable="w14 w15 wp14">
   <w:endnote w:type="separator" w:id="-1">
     <w:p>
       <w:pPr>
@@ -1195,7 +1319,7 @@
 </file>
 
 <file path=word/footer1.xml><?xml version="1.0" encoding="utf-8"?>
-<w:ftr xmlns:wpc="http://schemas.microsoft.com/office/word/2010/wordprocessingCanvas" xmlns:cx="http://schemas.microsoft.com/office/drawing/2014/chartex" xmlns:cx1="http://schemas.microsoft.com/office/drawing/2015/9/8/chartex" xmlns:mc="http://schemas.openxmlformats.org/markup-compatibility/2006" xmlns:o="urn:schemas-microsoft-com:office:office" xmlns:r="http://schemas.openxmlformats.org/officeDocument/2006/relationships" xmlns:m="http://schemas.openxmlformats.org/officeDocument/2006/math" xmlns:v="urn:schemas-microsoft-com:vml" xmlns:wp14="http://schemas.microsoft.com/office/word/2010/wordprocessingDrawing" xmlns:wp="http://schemas.openxmlformats.org/drawingml/2006/wordprocessingDrawing" xmlns:w10="urn:schemas-microsoft-com:office:word" xmlns:w="http://schemas.openxmlformats.org/wordprocessingml/2006/main" xmlns:w14="http://schemas.microsoft.com/office/word/2010/wordml" xmlns:w15="http://schemas.microsoft.com/office/word/2012/wordml" xmlns:w16se="http://schemas.microsoft.com/office/word/2015/wordml/symex" xmlns:wpg="http://schemas.microsoft.com/office/word/2010/wordprocessingGroup" xmlns:wpi="http://schemas.microsoft.com/office/word/2010/wordprocessingInk" xmlns:wne="http://schemas.microsoft.com/office/word/2006/wordml" xmlns:wps="http://schemas.microsoft.com/office/word/2010/wordprocessingShape" mc:Ignorable="w14 w15 w16se wp14">
+<w:ftr xmlns:wpc="http://schemas.microsoft.com/office/word/2010/wordprocessingCanvas" xmlns:mc="http://schemas.openxmlformats.org/markup-compatibility/2006" xmlns:o="urn:schemas-microsoft-com:office:office" xmlns:r="http://schemas.openxmlformats.org/officeDocument/2006/relationships" xmlns:m="http://schemas.openxmlformats.org/officeDocument/2006/math" xmlns:v="urn:schemas-microsoft-com:vml" xmlns:wp14="http://schemas.microsoft.com/office/word/2010/wordprocessingDrawing" xmlns:wp="http://schemas.openxmlformats.org/drawingml/2006/wordprocessingDrawing" xmlns:w10="urn:schemas-microsoft-com:office:word" xmlns:w="http://schemas.openxmlformats.org/wordprocessingml/2006/main" xmlns:w14="http://schemas.microsoft.com/office/word/2010/wordml" xmlns:w15="http://schemas.microsoft.com/office/word/2012/wordml" xmlns:wpg="http://schemas.microsoft.com/office/word/2010/wordprocessingGroup" xmlns:wpi="http://schemas.microsoft.com/office/word/2010/wordprocessingInk" xmlns:wne="http://schemas.microsoft.com/office/word/2006/wordml" xmlns:wps="http://schemas.microsoft.com/office/word/2010/wordprocessingShape" mc:Ignorable="w14 w15 wp14">
   <w:p>
     <w:pPr>
       <w:pStyle w:val="Footer"/>
@@ -1323,7 +1447,7 @@
               <w:rPr>
                 <w:noProof/>
               </w:rPr>
-              <w:t>2</w:t>
+              <w:t>3</w:t>
             </w:r>
             <w:r>
               <w:rPr>
@@ -1359,7 +1483,7 @@
 </file>
 
 <file path=word/footnotes.xml><?xml version="1.0" encoding="utf-8"?>
-<w:footnotes xmlns:wpc="http://schemas.microsoft.com/office/word/2010/wordprocessingCanvas" xmlns:cx="http://schemas.microsoft.com/office/drawing/2014/chartex" xmlns:cx1="http://schemas.microsoft.com/office/drawing/2015/9/8/chartex" xmlns:mc="http://schemas.openxmlformats.org/markup-compatibility/2006" xmlns:o="urn:schemas-microsoft-com:office:office" xmlns:r="http://schemas.openxmlformats.org/officeDocument/2006/relationships" xmlns:m="http://schemas.openxmlformats.org/officeDocument/2006/math" xmlns:v="urn:schemas-microsoft-com:vml" xmlns:wp14="http://schemas.microsoft.com/office/word/2010/wordprocessingDrawing" xmlns:wp="http://schemas.openxmlformats.org/drawingml/2006/wordprocessingDrawing" xmlns:w10="urn:schemas-microsoft-com:office:word" xmlns:w="http://schemas.openxmlformats.org/wordprocessingml/2006/main" xmlns:w14="http://schemas.microsoft.com/office/word/2010/wordml" xmlns:w15="http://schemas.microsoft.com/office/word/2012/wordml" xmlns:w16se="http://schemas.microsoft.com/office/word/2015/wordml/symex" xmlns:wpg="http://schemas.microsoft.com/office/word/2010/wordprocessingGroup" xmlns:wpi="http://schemas.microsoft.com/office/word/2010/wordprocessingInk" xmlns:wne="http://schemas.microsoft.com/office/word/2006/wordml" xmlns:wps="http://schemas.microsoft.com/office/word/2010/wordprocessingShape" mc:Ignorable="w14 w15 w16se wp14">
+<w:footnotes xmlns:wpc="http://schemas.microsoft.com/office/word/2010/wordprocessingCanvas" xmlns:mc="http://schemas.openxmlformats.org/markup-compatibility/2006" xmlns:o="urn:schemas-microsoft-com:office:office" xmlns:r="http://schemas.openxmlformats.org/officeDocument/2006/relationships" xmlns:m="http://schemas.openxmlformats.org/officeDocument/2006/math" xmlns:v="urn:schemas-microsoft-com:vml" xmlns:wp14="http://schemas.microsoft.com/office/word/2010/wordprocessingDrawing" xmlns:wp="http://schemas.openxmlformats.org/drawingml/2006/wordprocessingDrawing" xmlns:w10="urn:schemas-microsoft-com:office:word" xmlns:w="http://schemas.openxmlformats.org/wordprocessingml/2006/main" xmlns:w14="http://schemas.microsoft.com/office/word/2010/wordml" xmlns:w15="http://schemas.microsoft.com/office/word/2012/wordml" xmlns:wpg="http://schemas.microsoft.com/office/word/2010/wordprocessingGroup" xmlns:wpi="http://schemas.microsoft.com/office/word/2010/wordprocessingInk" xmlns:wne="http://schemas.microsoft.com/office/word/2006/wordml" xmlns:wps="http://schemas.microsoft.com/office/word/2010/wordprocessingShape" mc:Ignorable="w14 w15 wp14">
   <w:footnote w:type="separator" w:id="-1">
     <w:p>
       <w:pPr>
@@ -1384,7 +1508,7 @@
 </file>
 
 <file path=word/header1.xml><?xml version="1.0" encoding="utf-8"?>
-<w:hdr xmlns:wpc="http://schemas.microsoft.com/office/word/2010/wordprocessingCanvas" xmlns:cx="http://schemas.microsoft.com/office/drawing/2014/chartex" xmlns:cx1="http://schemas.microsoft.com/office/drawing/2015/9/8/chartex" xmlns:mc="http://schemas.openxmlformats.org/markup-compatibility/2006" xmlns:o="urn:schemas-microsoft-com:office:office" xmlns:r="http://schemas.openxmlformats.org/officeDocument/2006/relationships" xmlns:m="http://schemas.openxmlformats.org/officeDocument/2006/math" xmlns:v="urn:schemas-microsoft-com:vml" xmlns:wp14="http://schemas.microsoft.com/office/word/2010/wordprocessingDrawing" xmlns:wp="http://schemas.openxmlformats.org/drawingml/2006/wordprocessingDrawing" xmlns:w10="urn:schemas-microsoft-com:office:word" xmlns:w="http://schemas.openxmlformats.org/wordprocessingml/2006/main" xmlns:w14="http://schemas.microsoft.com/office/word/2010/wordml" xmlns:w15="http://schemas.microsoft.com/office/word/2012/wordml" xmlns:w16se="http://schemas.microsoft.com/office/word/2015/wordml/symex" xmlns:wpg="http://schemas.microsoft.com/office/word/2010/wordprocessingGroup" xmlns:wpi="http://schemas.microsoft.com/office/word/2010/wordprocessingInk" xmlns:wne="http://schemas.microsoft.com/office/word/2006/wordml" xmlns:wps="http://schemas.microsoft.com/office/word/2010/wordprocessingShape" mc:Ignorable="w14 w15 w16se wp14">
+<w:hdr xmlns:wpc="http://schemas.microsoft.com/office/word/2010/wordprocessingCanvas" xmlns:mc="http://schemas.openxmlformats.org/markup-compatibility/2006" xmlns:o="urn:schemas-microsoft-com:office:office" xmlns:r="http://schemas.openxmlformats.org/officeDocument/2006/relationships" xmlns:m="http://schemas.openxmlformats.org/officeDocument/2006/math" xmlns:v="urn:schemas-microsoft-com:vml" xmlns:wp14="http://schemas.microsoft.com/office/word/2010/wordprocessingDrawing" xmlns:wp="http://schemas.openxmlformats.org/drawingml/2006/wordprocessingDrawing" xmlns:w10="urn:schemas-microsoft-com:office:word" xmlns:w="http://schemas.openxmlformats.org/wordprocessingml/2006/main" xmlns:w14="http://schemas.microsoft.com/office/word/2010/wordml" xmlns:w15="http://schemas.microsoft.com/office/word/2012/wordml" xmlns:wpg="http://schemas.microsoft.com/office/word/2010/wordprocessingGroup" xmlns:wpi="http://schemas.microsoft.com/office/word/2010/wordprocessingInk" xmlns:wne="http://schemas.microsoft.com/office/word/2006/wordml" xmlns:wps="http://schemas.microsoft.com/office/word/2010/wordprocessingShape" mc:Ignorable="w14 w15 wp14">
   <w:p>
     <w:pPr>
       <w:pStyle w:val="Header"/>
@@ -1593,7 +1717,7 @@
 </file>
 
 <file path=word/numbering.xml><?xml version="1.0" encoding="utf-8"?>
-<w:numbering xmlns:wpc="http://schemas.microsoft.com/office/word/2010/wordprocessingCanvas" xmlns:cx="http://schemas.microsoft.com/office/drawing/2014/chartex" xmlns:cx1="http://schemas.microsoft.com/office/drawing/2015/9/8/chartex" xmlns:mc="http://schemas.openxmlformats.org/markup-compatibility/2006" xmlns:o="urn:schemas-microsoft-com:office:office" xmlns:r="http://schemas.openxmlformats.org/officeDocument/2006/relationships" xmlns:m="http://schemas.openxmlformats.org/officeDocument/2006/math" xmlns:v="urn:schemas-microsoft-com:vml" xmlns:wp14="http://schemas.microsoft.com/office/word/2010/wordprocessingDrawing" xmlns:wp="http://schemas.openxmlformats.org/drawingml/2006/wordprocessingDrawing" xmlns:w10="urn:schemas-microsoft-com:office:word" xmlns:w="http://schemas.openxmlformats.org/wordprocessingml/2006/main" xmlns:w14="http://schemas.microsoft.com/office/word/2010/wordml" xmlns:w15="http://schemas.microsoft.com/office/word/2012/wordml" xmlns:w16se="http://schemas.microsoft.com/office/word/2015/wordml/symex" xmlns:wpg="http://schemas.microsoft.com/office/word/2010/wordprocessingGroup" xmlns:wpi="http://schemas.microsoft.com/office/word/2010/wordprocessingInk" xmlns:wne="http://schemas.microsoft.com/office/word/2006/wordml" xmlns:wps="http://schemas.microsoft.com/office/word/2010/wordprocessingShape" mc:Ignorable="w14 w15 w16se wp14">
+<w:numbering xmlns:wpc="http://schemas.microsoft.com/office/word/2010/wordprocessingCanvas" xmlns:mc="http://schemas.openxmlformats.org/markup-compatibility/2006" xmlns:o="urn:schemas-microsoft-com:office:office" xmlns:r="http://schemas.openxmlformats.org/officeDocument/2006/relationships" xmlns:m="http://schemas.openxmlformats.org/officeDocument/2006/math" xmlns:v="urn:schemas-microsoft-com:vml" xmlns:wp14="http://schemas.microsoft.com/office/word/2010/wordprocessingDrawing" xmlns:wp="http://schemas.openxmlformats.org/drawingml/2006/wordprocessingDrawing" xmlns:w10="urn:schemas-microsoft-com:office:word" xmlns:w="http://schemas.openxmlformats.org/wordprocessingml/2006/main" xmlns:w14="http://schemas.microsoft.com/office/word/2010/wordml" xmlns:w15="http://schemas.microsoft.com/office/word/2012/wordml" xmlns:wpg="http://schemas.microsoft.com/office/word/2010/wordprocessingGroup" xmlns:wpi="http://schemas.microsoft.com/office/word/2010/wordprocessingInk" xmlns:wne="http://schemas.microsoft.com/office/word/2006/wordml" xmlns:wps="http://schemas.microsoft.com/office/word/2010/wordprocessingShape" mc:Ignorable="w14 w15 wp14">
   <w:abstractNum w:abstractNumId="0" w15:restartNumberingAfterBreak="0">
     <w:nsid w:val="0EB44D2F"/>
     <w:multiLevelType w:val="hybridMultilevel"/>
@@ -2066,7 +2190,7 @@
 </file>
 
 <file path=word/styles.xml><?xml version="1.0" encoding="utf-8"?>
-<w:styles xmlns:mc="http://schemas.openxmlformats.org/markup-compatibility/2006" xmlns:r="http://schemas.openxmlformats.org/officeDocument/2006/relationships" xmlns:w="http://schemas.openxmlformats.org/wordprocessingml/2006/main" xmlns:w14="http://schemas.microsoft.com/office/word/2010/wordml" xmlns:w15="http://schemas.microsoft.com/office/word/2012/wordml" xmlns:w16se="http://schemas.microsoft.com/office/word/2015/wordml/symex" mc:Ignorable="w14 w15 w16se">
+<w:styles xmlns:mc="http://schemas.openxmlformats.org/markup-compatibility/2006" xmlns:r="http://schemas.openxmlformats.org/officeDocument/2006/relationships" xmlns:w="http://schemas.openxmlformats.org/wordprocessingml/2006/main" xmlns:w14="http://schemas.microsoft.com/office/word/2010/wordml" xmlns:w15="http://schemas.microsoft.com/office/word/2012/wordml" mc:Ignorable="w14 w15">
   <w:docDefaults>
     <w:rPrDefault>
       <w:rPr>
@@ -2458,7 +2582,7 @@
   <w:style w:type="paragraph" w:default="1" w:styleId="Normal">
     <w:name w:val="Normal"/>
     <w:qFormat/>
-    <w:rsid w:val="00A02B76"/>
+    <w:rsid w:val="00591C30"/>
   </w:style>
   <w:style w:type="paragraph" w:styleId="Heading1">
     <w:name w:val="heading 1"/>
@@ -3786,7 +3910,7 @@
 </file>
 
 <file path=customXml/itemProps1.xml><?xml version="1.0" encoding="utf-8"?>
-<ds:datastoreItem xmlns:ds="http://schemas.openxmlformats.org/officeDocument/2006/customXml" ds:itemID="{AE33AD9E-E142-4978-9A93-8FC19D4FE51C}">
+<ds:datastoreItem xmlns:ds="http://schemas.openxmlformats.org/officeDocument/2006/customXml" ds:itemID="{5C803CCC-7C9E-4E8C-8F51-31C6A5C4D6D9}">
   <ds:schemaRefs>
     <ds:schemaRef ds:uri="http://schemas.openxmlformats.org/officeDocument/2006/bibliography"/>
   </ds:schemaRefs>

</xml_diff>